<commit_message>
Add assignment for unit 2
Statistical thinking assignment to match files and lectures.
</commit_message>
<xml_diff>
--- a/Statistical Thinking and Programming Assignment DiSC 2018-10-15.docx
+++ b/Statistical Thinking and Programming Assignment DiSC 2018-10-15.docx
@@ -132,8 +132,6 @@
           <w:t xml:space="preserve"> repository</w:t>
         </w:r>
       </w:hyperlink>
-      <w:bookmarkStart w:id="0" w:name="_GoBack"/>
-      <w:bookmarkEnd w:id="0"/>
       <w:r>
         <w:rPr>
           <w:rFonts w:ascii="Arial" w:eastAsia="Times New Roman" w:hAnsi="Arial" w:cs="Arial"/>
@@ -261,6 +259,13 @@
         </w:rPr>
         <w:t>You want to know if students who thought the Backstreet Boys and N Sync made music the same length of time were less likely to choose BSB as the better band than students who correctly determined that BSB made music for longer. Use the VAR1 and VAR2 variables to answer the question as best you can. Notice that VAR2 is a recoded version of the one we used in class; its value is 1 if they found that BSB made music longer than N Sync and 0 otherwise.</w:t>
       </w:r>
+      <w:r>
+        <w:rPr>
+          <w:rFonts w:ascii="Arial" w:eastAsia="Times New Roman" w:hAnsi="Arial" w:cs="Arial"/>
+          <w:color w:val="000000"/>
+        </w:rPr>
+        <w:t xml:space="preserve"> The preference for BSB or NS should be the outcome.</w:t>
+      </w:r>
     </w:p>
     <w:p>
       <w:pPr>
@@ -282,6 +287,13 @@
         </w:rPr>
         <w:t>It seems like reading the data into Pandas (downloading from Drive and then pointing to its location) was a problem for many people. To find out, you want to see if there’s a difference in how long the assignment took (VAR4) for people who scored perfectly on that question (VAR3) and those who didn’t. Use VAR4 together with VAR5, the recoded version of VAR3 (so 1 is a perfect score and everything else is 0) to investigate this question.</w:t>
       </w:r>
+      <w:r>
+        <w:rPr>
+          <w:rFonts w:ascii="Arial" w:eastAsia="Times New Roman" w:hAnsi="Arial" w:cs="Arial"/>
+          <w:color w:val="000000"/>
+        </w:rPr>
+        <w:t xml:space="preserve"> Time spent should be the outcome.</w:t>
+      </w:r>
     </w:p>
     <w:p>
       <w:pPr>
@@ -301,24 +313,24 @@
           <w:rFonts w:ascii="Arial" w:eastAsia="Times New Roman" w:hAnsi="Arial" w:cs="Arial"/>
           <w:color w:val="000000"/>
         </w:rPr>
-        <w:t xml:space="preserve">As a teacher, my goal with this assignment was that students would typically spend between 1 and 4 hours on the first assignment. To determine if this was true, I’d like to be 95% certain that the average time spent on the assignment would be in that range if I were to teach it again. Investigate the average time spent on the assignment using both a summary number for VAR6 and </w:t>
-      </w:r>
-      <w:proofErr w:type="gramStart"/>
-      <w:r>
-        <w:rPr>
-          <w:rFonts w:ascii="Arial" w:eastAsia="Times New Roman" w:hAnsi="Arial" w:cs="Arial"/>
-          <w:color w:val="000000"/>
-        </w:rPr>
-        <w:t>some kind of statistical</w:t>
-      </w:r>
-      <w:proofErr w:type="gramEnd"/>
-      <w:r>
-        <w:rPr>
-          <w:rFonts w:ascii="Arial" w:eastAsia="Times New Roman" w:hAnsi="Arial" w:cs="Arial"/>
-          <w:color w:val="000000"/>
-        </w:rPr>
-        <w:t xml:space="preserve"> estimation.</w:t>
-      </w:r>
+        <w:t>As a teacher, my goal with this assignment was that students would typically spend</w:t>
+      </w:r>
+      <w:r>
+        <w:rPr>
+          <w:rFonts w:ascii="Arial" w:eastAsia="Times New Roman" w:hAnsi="Arial" w:cs="Arial"/>
+          <w:color w:val="000000"/>
+        </w:rPr>
+        <w:t xml:space="preserve"> </w:t>
+      </w:r>
+      <w:r>
+        <w:rPr>
+          <w:rFonts w:ascii="Arial" w:eastAsia="Times New Roman" w:hAnsi="Arial" w:cs="Arial"/>
+          <w:color w:val="000000"/>
+        </w:rPr>
+        <w:t>between 1 and 4 hours on the first assignment. To determine if this was true, I’d like to be 95% certain that the average time spent on the assignment would be in that range if I were to teach it again. Investigate the average time spent on the assignment using both a summary number for VAR6 and some kind of statistical estimation.</w:t>
+      </w:r>
+      <w:bookmarkStart w:id="0" w:name="_GoBack"/>
+      <w:bookmarkEnd w:id="0"/>
     </w:p>
     <w:p>
       <w:pPr>
@@ -432,7 +444,36 @@
           <w:iCs/>
           <w:color w:val="000000"/>
         </w:rPr>
-        <w:t>What type of variable (Nominal or Interval) is each variable you are investigating? (10 points)</w:t>
+        <w:t xml:space="preserve">What type of variable (Nominal or Interval) is each variable you are investigating? </w:t>
+      </w:r>
+      <w:r>
+        <w:rPr>
+          <w:rFonts w:ascii="Arial" w:eastAsia="Times New Roman" w:hAnsi="Arial" w:cs="Arial"/>
+          <w:i/>
+          <w:iCs/>
+          <w:color w:val="000000"/>
+        </w:rPr>
+        <w:t xml:space="preserve">Note: yes/no variables are coded as 1=yes and 0=no and are 2-category nominal variables. </w:t>
+      </w:r>
+      <w:proofErr w:type="gramStart"/>
+      <w:r>
+        <w:rPr>
+          <w:rFonts w:ascii="Arial" w:eastAsia="Times New Roman" w:hAnsi="Arial" w:cs="Arial"/>
+          <w:i/>
+          <w:iCs/>
+          <w:color w:val="000000"/>
+        </w:rPr>
+        <w:t>(</w:t>
+      </w:r>
+      <w:proofErr w:type="gramEnd"/>
+      <w:r>
+        <w:rPr>
+          <w:rFonts w:ascii="Arial" w:eastAsia="Times New Roman" w:hAnsi="Arial" w:cs="Arial"/>
+          <w:i/>
+          <w:iCs/>
+          <w:color w:val="000000"/>
+        </w:rPr>
+        <w:t>10 points)</w:t>
       </w:r>
     </w:p>
     <w:p>
@@ -467,7 +508,6 @@
           <w:iCs/>
           <w:color w:val="000000"/>
         </w:rPr>
-        <w:lastRenderedPageBreak/>
         <w:t>Which variable is the dependent variable (the outcome or thing you are primarily interested in) and which is the independent variable (the cause or thing that helps explain the dependent variable)? Justify your answer. (10 points)</w:t>
       </w:r>
     </w:p>

</xml_diff>

<commit_message>
Added clarifications to assignment
</commit_message>
<xml_diff>
--- a/Statistical Thinking and Programming Assignment DiSC 2018-10-15.docx
+++ b/Statistical Thinking and Programming Assignment DiSC 2018-10-15.docx
@@ -164,16 +164,7 @@
           <w:rFonts w:ascii="Arial" w:eastAsia="Times New Roman" w:hAnsi="Arial" w:cs="Arial"/>
           <w:color w:val="000000"/>
         </w:rPr>
-        <w:t xml:space="preserve">You may complete a second prompt as well. If you do, your higher score will be used for your initial assignment grade and the </w:t>
-      </w:r>
-      <w:bookmarkStart w:id="0" w:name="_GoBack"/>
-      <w:bookmarkEnd w:id="0"/>
-      <w:r>
-        <w:rPr>
-          <w:rFonts w:ascii="Arial" w:eastAsia="Times New Roman" w:hAnsi="Arial" w:cs="Arial"/>
-          <w:color w:val="000000"/>
-        </w:rPr>
-        <w:t xml:space="preserve">second prompt will count toward any missed points </w:t>
+        <w:t xml:space="preserve">You may complete a second prompt as well. If you do, your higher score will be used for your initial assignment grade and the second prompt will count toward any missed points </w:t>
       </w:r>
       <w:r>
         <w:rPr>
@@ -649,7 +640,27 @@
           <w:color w:val="000000"/>
         </w:rPr>
         <w:lastRenderedPageBreak/>
-        <w:t xml:space="preserve">What type of variable (Nominal or Interval) is each variable you are investigating? </w:t>
+        <w:t>What type of variable (Nominal or Interval) is each variable you are investigating</w:t>
+      </w:r>
+      <w:r>
+        <w:rPr>
+          <w:rFonts w:ascii="Arial" w:eastAsia="Times New Roman" w:hAnsi="Arial" w:cs="Arial"/>
+          <w:i/>
+          <w:iCs/>
+          <w:color w:val="000000"/>
+        </w:rPr>
+        <w:t xml:space="preserve"> (there may be one or two)</w:t>
+      </w:r>
+      <w:bookmarkStart w:id="0" w:name="_GoBack"/>
+      <w:bookmarkEnd w:id="0"/>
+      <w:r>
+        <w:rPr>
+          <w:rFonts w:ascii="Arial" w:eastAsia="Times New Roman" w:hAnsi="Arial" w:cs="Arial"/>
+          <w:i/>
+          <w:iCs/>
+          <w:color w:val="000000"/>
+        </w:rPr>
+        <w:t xml:space="preserve">? </w:t>
       </w:r>
       <w:r>
         <w:rPr>
@@ -702,7 +713,25 @@
           <w:iCs/>
           <w:color w:val="000000"/>
         </w:rPr>
-        <w:t>Which variable is the dependent variable (the outcome or thing you are primarily interested in) and which is the independent variable (the cause or thing that helps explain the dependent variable)? Justify your answer. (10 points)</w:t>
+        <w:t>Which variable is the dependent variable (the outcome or thing you are primarily interested in) and which is the independent variable (the cause or thing that helps explain the dependent variable)? Justify your answer.</w:t>
+      </w:r>
+      <w:r>
+        <w:rPr>
+          <w:rFonts w:ascii="Arial" w:eastAsia="Times New Roman" w:hAnsi="Arial" w:cs="Arial"/>
+          <w:i/>
+          <w:iCs/>
+          <w:color w:val="000000"/>
+        </w:rPr>
+        <w:t xml:space="preserve"> If you are doing prompt three, explain which type of variable the single variable you are considering is (dependent or independent).</w:t>
+      </w:r>
+      <w:r>
+        <w:rPr>
+          <w:rFonts w:ascii="Arial" w:eastAsia="Times New Roman" w:hAnsi="Arial" w:cs="Arial"/>
+          <w:i/>
+          <w:iCs/>
+          <w:color w:val="000000"/>
+        </w:rPr>
+        <w:t xml:space="preserve"> (10 points)</w:t>
       </w:r>
     </w:p>
     <w:p>

</xml_diff>